<commit_message>
Fix #170 - revised addenda
</commit_message>
<xml_diff>
--- a/docassemble/USCISApplications/data/templates/TPS_addendum_child_venezuelan_nationality.docx
+++ b/docassemble/USCISApplications/data/templates/TPS_addendum_child_venezuelan_nationality.docx
@@ -84,8 +84,6 @@
         </w:rPr>
         <w:t xml:space="preserve"> }}</w:t>
       </w:r>
-      <w:bookmarkStart w:id="0" w:name="_GoBack"/>
-      <w:bookmarkEnd w:id="0"/>
     </w:p>
     <w:p/>
     <w:p>
@@ -96,10 +94,99 @@
         <w:t>am including below</w:t>
       </w:r>
       <w:r>
-        <w:t xml:space="preserve"> a copy of the Venezuelan constitution in English and Spanish. I am Venezuelan because both of my parents are Venezuelan. Please see my birth certificate and their proof of Venezuelan Nationality. </w:t>
+        <w:t xml:space="preserve"> a copy of the Venezuelan constitution in English and Spanish. I am Venezuelan because</w:t>
+      </w:r>
+      <w:r>
+        <w:t xml:space="preserve"> (choose one):</w:t>
+      </w:r>
+    </w:p>
+    <w:p>
+      <w:r>
+        <w:t xml:space="preserve"> </w:t>
+      </w:r>
+    </w:p>
+    <w:p>
+      <w:r>
+        <w:t xml:space="preserve">{{ </w:t>
+      </w:r>
+      <w:proofErr w:type="spellStart"/>
+      <w:r>
+        <w:t>output_checkbox</w:t>
+      </w:r>
+      <w:proofErr w:type="spellEnd"/>
+      <w:r>
+        <w:t>(</w:t>
+      </w:r>
+      <w:r>
+        <w:t>users[</w:t>
+      </w:r>
+      <w:proofErr w:type="spellStart"/>
+      <w:r>
+        <w:t>i</w:t>
+      </w:r>
+      <w:proofErr w:type="spellEnd"/>
+      <w:r>
+        <w:t>].</w:t>
+      </w:r>
+      <w:proofErr w:type="spellStart"/>
+      <w:r>
+        <w:t>parents_from_venezuela</w:t>
+      </w:r>
+      <w:proofErr w:type="spellEnd"/>
+      <w:r>
+        <w:t>) }}</w:t>
+      </w:r>
+      <w:r>
+        <w:tab/>
+      </w:r>
+      <w:r>
+        <w:t xml:space="preserve">Both of my parents are Venezuelan. Please see my birth certificate and their proof of Venezuelan Nationality. </w:t>
       </w:r>
     </w:p>
     <w:p/>
+    <w:p>
+      <w:r>
+        <w:t xml:space="preserve">{{ </w:t>
+      </w:r>
+      <w:proofErr w:type="spellStart"/>
+      <w:r>
+        <w:t>output_checkbox</w:t>
+      </w:r>
+      <w:proofErr w:type="spellEnd"/>
+      <w:r>
+        <w:t>(</w:t>
+      </w:r>
+      <w:r>
+        <w:t>users[</w:t>
+      </w:r>
+      <w:proofErr w:type="spellStart"/>
+      <w:r>
+        <w:t>i</w:t>
+      </w:r>
+      <w:proofErr w:type="spellEnd"/>
+      <w:r>
+        <w:t>].</w:t>
+      </w:r>
+      <w:proofErr w:type="spellStart"/>
+      <w:r>
+        <w:t>one_parent_from_venezuela</w:t>
+      </w:r>
+      <w:proofErr w:type="spellEnd"/>
+      <w:r>
+        <w:t>) }}</w:t>
+      </w:r>
+      <w:r>
+        <w:tab/>
+      </w:r>
+      <w:r>
+        <w:t>One of my parents is Venezuelan by birth, and I have either established my residence in Venezuela, or I am willing to avail myself of Venezuelan nationality. Please see my birth certificat</w:t>
+      </w:r>
+      <w:bookmarkStart w:id="0" w:name="_GoBack"/>
+      <w:bookmarkEnd w:id="0"/>
+      <w:r>
+        <w:t>e and proof of my parent’s Venezuelan Nationality.</w:t>
+      </w:r>
+    </w:p>
     <w:p/>
     <w:p>
       <w:pPr>
@@ -972,15 +1059,6 @@
 </file>
 
 <file path=customXml/item2.xml><?xml version="1.0" encoding="utf-8"?>
-<?mso-contentType ?>
-<FormTemplates xmlns="http://schemas.microsoft.com/sharepoint/v3/contenttype/forms">
-  <Display>DocumentLibraryForm</Display>
-  <Edit>DocumentLibraryForm</Edit>
-  <New>DocumentLibraryForm</New>
-</FormTemplates>
-</file>
-
-<file path=customXml/item3.xml><?xml version="1.0" encoding="utf-8"?>
 <ct:contentTypeSchema xmlns:ct="http://schemas.microsoft.com/office/2006/metadata/contentType" xmlns:ma="http://schemas.microsoft.com/office/2006/metadata/properties/metaAttributes" ct:_="" ma:_="" ma:contentTypeName="Document" ma:contentTypeID="0x01010041FCC52ECBA99C44897D8B99E45B6EB2" ma:contentTypeVersion="19" ma:contentTypeDescription="Create a new document." ma:contentTypeScope="" ma:versionID="d47d240132c7e6ec687a8e759c81560a">
   <xsd:schema xmlns:xsd="http://www.w3.org/2001/XMLSchema" xmlns:xs="http://www.w3.org/2001/XMLSchema" xmlns:p="http://schemas.microsoft.com/office/2006/metadata/properties" xmlns:ns2="aa22b7f0-1c77-4983-9187-bff8e7aaefd5" xmlns:ns3="fc2e0b91-73db-4711-986b-9e7114b1c780" targetNamespace="http://schemas.microsoft.com/office/2006/metadata/properties" ma:root="true" ma:fieldsID="80831ea8b6070c99bbc87d250c009aa9" ns2:_="" ns3:_="">
     <xsd:import namespace="aa22b7f0-1c77-4983-9187-bff8e7aaefd5"/>
@@ -1229,6 +1307,15 @@
 </ct:contentTypeSchema>
 </file>
 
+<file path=customXml/item3.xml><?xml version="1.0" encoding="utf-8"?>
+<?mso-contentType ?>
+<FormTemplates xmlns="http://schemas.microsoft.com/sharepoint/v3/contenttype/forms">
+  <Display>DocumentLibraryForm</Display>
+  <Edit>DocumentLibraryForm</Edit>
+  <New>DocumentLibraryForm</New>
+</FormTemplates>
+</file>
+
 <file path=customXml/itemProps1.xml><?xml version="1.0" encoding="utf-8"?>
 <ds:datastoreItem xmlns:ds="http://schemas.openxmlformats.org/officeDocument/2006/customXml" ds:itemID="{0D5F40D2-394F-41C8-81D0-AD01329B690F}">
   <ds:schemaRefs>
@@ -1247,14 +1334,6 @@
 </file>
 
 <file path=customXml/itemProps2.xml><?xml version="1.0" encoding="utf-8"?>
-<ds:datastoreItem xmlns:ds="http://schemas.openxmlformats.org/officeDocument/2006/customXml" ds:itemID="{87ECFF8C-9743-4195-AB83-18E7A7BECCE3}">
-  <ds:schemaRefs>
-    <ds:schemaRef ds:uri="http://schemas.microsoft.com/sharepoint/v3/contenttype/forms"/>
-  </ds:schemaRefs>
-</ds:datastoreItem>
-</file>
-
-<file path=customXml/itemProps3.xml><?xml version="1.0" encoding="utf-8"?>
 <ds:datastoreItem xmlns:ds="http://schemas.openxmlformats.org/officeDocument/2006/customXml" ds:itemID="{E9BD5CE7-BA71-4A55-8F7C-B8C64736F343}">
   <ds:schemaRefs>
     <ds:schemaRef ds:uri="http://schemas.microsoft.com/office/2006/metadata/contentType"/>
@@ -1271,4 +1350,12 @@
     <ds:schemaRef ds:uri="http://schemas.microsoft.com/internal/obd"/>
   </ds:schemaRefs>
 </ds:datastoreItem>
+</file>
+
+<file path=customXml/itemProps3.xml><?xml version="1.0" encoding="utf-8"?>
+<ds:datastoreItem xmlns:ds="http://schemas.openxmlformats.org/officeDocument/2006/customXml" ds:itemID="{87ECFF8C-9743-4195-AB83-18E7A7BECCE3}">
+  <ds:schemaRefs>
+    <ds:schemaRef ds:uri="http://schemas.microsoft.com/sharepoint/v3/contenttype/forms"/>
+  </ds:schemaRefs>
+</ds:datastoreItem>
 </file>
</xml_diff>